<commit_message>
doc and readme updated
</commit_message>
<xml_diff>
--- a/final_report_208839613_project_4.docx
+++ b/final_report_208839613_project_4.docx
@@ -56,14 +56,152 @@
         <w:bidi/>
         <w:rPr>
           <w:noProof/>
-        </w:rPr>
-      </w:pPr>
-      <w:r>
-        <w:rPr>
-          <w:noProof/>
+          <w:rtl/>
+        </w:rPr>
+      </w:pPr>
+      <w:r>
+        <w:rPr>
+          <w:rFonts w:hint="cs"/>
+          <w:noProof/>
+          <w:rtl/>
+        </w:rPr>
+        <w:t>שם: אלכסנדר גינזבורג</w:t>
+      </w:r>
+    </w:p>
+    <w:p>
+      <w:pPr>
+        <w:bidi/>
+        <w:rPr>
+          <w:noProof/>
+          <w:rtl/>
+        </w:rPr>
+      </w:pPr>
+      <w:r>
+        <w:rPr>
+          <w:rFonts w:hint="cs"/>
+          <w:noProof/>
+          <w:rtl/>
+        </w:rPr>
+        <w:t>תז: 208839613</w:t>
+      </w:r>
+    </w:p>
+    <w:p>
+      <w:pPr>
+        <w:bidi/>
+        <w:rPr>
+          <w:noProof/>
+          <w:rtl/>
+        </w:rPr>
+      </w:pPr>
+      <w:r>
+        <w:rPr>
+          <w:rFonts w:hint="cs"/>
+          <w:noProof/>
+          <w:rtl/>
+        </w:rPr>
+        <w:t xml:space="preserve">קורס: עיבוד שפה טבעית </w:t>
+      </w:r>
+    </w:p>
+    <w:p>
+      <w:pPr>
+        <w:bidi/>
+        <w:rPr>
+          <w:noProof/>
+          <w:color w:val="467886" w:themeColor="hyperlink"/>
+          <w:u w:val="single"/>
+        </w:rPr>
+      </w:pPr>
+      <w:r>
+        <w:rPr>
+          <w:rFonts w:hint="cs"/>
+          <w:noProof/>
+          <w:rtl/>
+        </w:rPr>
+        <w:t xml:space="preserve">מרצה: </w:t>
+      </w:r>
+      <w:r>
+        <w:rPr>
+          <w:noProof/>
+        </w:rPr>
+        <w:fldChar w:fldCharType="begin"/>
+      </w:r>
+      <w:r>
+        <w:rPr>
+          <w:noProof/>
+        </w:rPr>
+        <w:instrText>HYPERLINK "https://moodle.afeka.ac.il/user/profile.php?id=17746" \o "</w:instrText>
+      </w:r>
+      <w:r>
+        <w:rPr>
+          <w:noProof/>
+          <w:rtl/>
+        </w:rPr>
+        <w:instrText>ד</w:instrText>
+      </w:r>
+      <w:r>
+        <w:rPr>
+          <w:noProof/>
+        </w:rPr>
+        <w:instrText>"</w:instrText>
+      </w:r>
+      <w:r>
+        <w:rPr>
+          <w:noProof/>
+        </w:rPr>
+      </w:r>
+      <w:r>
+        <w:rPr>
+          <w:noProof/>
+        </w:rPr>
+        <w:fldChar w:fldCharType="separate"/>
+      </w:r>
+      <w:r>
+        <w:rPr>
+          <w:rtl/>
+        </w:rPr>
+        <w:t>ד"ר שרון ילוב הנדזל</w:t>
+      </w:r>
+    </w:p>
+    <w:p>
+      <w:pPr>
+        <w:bidi/>
+        <w:rPr>
+          <w:noProof/>
+          <w:rtl/>
+        </w:rPr>
+      </w:pPr>
+      <w:r>
+        <w:rPr>
+          <w:noProof/>
+        </w:rPr>
+        <w:fldChar w:fldCharType="end"/>
+      </w:r>
+    </w:p>
+    <w:p>
+      <w:pPr>
+        <w:bidi/>
+        <w:rPr>
+          <w:noProof/>
+          <w:rtl/>
+        </w:rPr>
+      </w:pPr>
+      <w:r>
+        <w:rPr>
+          <w:noProof/>
+          <w:rtl/>
         </w:rPr>
         <w:br w:type="page"/>
       </w:r>
+    </w:p>
+    <w:p>
+      <w:pPr>
+        <w:bidi/>
+        <w:rPr>
+          <w:rFonts w:hint="cs"/>
+          <w:noProof/>
+          <w:rtl/>
+        </w:rPr>
+      </w:pPr>
     </w:p>
     <w:p>
       <w:pPr>
@@ -84,7 +222,6 @@
           <w:u w:val="single"/>
           <w:rtl/>
         </w:rPr>
-        <w:lastRenderedPageBreak/>
         <w:t>שאלת מחקר</w:t>
       </w:r>
     </w:p>
@@ -1909,7 +2046,7 @@
       <w:pPr>
         <w:bidi/>
         <w:rPr>
-          <w:rFonts w:cs="Arial" w:hint="cs"/>
+          <w:rFonts w:cs="Arial"/>
           <w:noProof/>
           <w:rtl/>
         </w:rPr>
@@ -4642,7 +4779,6 @@
         <w:keepNext/>
         <w:bidi/>
         <w:rPr>
-          <w:rFonts w:hint="cs"/>
           <w:b/>
           <w:bCs/>
           <w:u w:val="single"/>
@@ -7870,7 +8006,6 @@
     <w:next w:val="Normal"/>
     <w:link w:val="Heading6Char"/>
     <w:uiPriority w:val="9"/>
-    <w:semiHidden/>
     <w:unhideWhenUsed/>
     <w:qFormat/>
     <w:rsid w:val="000E2341"/>
@@ -8050,7 +8185,6 @@
     <w:basedOn w:val="DefaultParagraphFont"/>
     <w:link w:val="Heading6"/>
     <w:uiPriority w:val="9"/>
-    <w:semiHidden/>
     <w:rsid w:val="000E2341"/>
     <w:rPr>
       <w:rFonts w:eastAsiaTheme="majorEastAsia" w:cstheme="majorBidi"/>
@@ -8296,6 +8430,29 @@
       <w:color w:val="0E2841" w:themeColor="text2"/>
       <w:sz w:val="18"/>
       <w:szCs w:val="18"/>
+    </w:rPr>
+  </w:style>
+  <w:style w:type="character" w:styleId="Hyperlink">
+    <w:name w:val="Hyperlink"/>
+    <w:basedOn w:val="DefaultParagraphFont"/>
+    <w:uiPriority w:val="99"/>
+    <w:unhideWhenUsed/>
+    <w:rsid w:val="00584981"/>
+    <w:rPr>
+      <w:color w:val="467886" w:themeColor="hyperlink"/>
+      <w:u w:val="single"/>
+    </w:rPr>
+  </w:style>
+  <w:style w:type="character" w:styleId="UnresolvedMention">
+    <w:name w:val="Unresolved Mention"/>
+    <w:basedOn w:val="DefaultParagraphFont"/>
+    <w:uiPriority w:val="99"/>
+    <w:semiHidden/>
+    <w:unhideWhenUsed/>
+    <w:rsid w:val="00584981"/>
+    <w:rPr>
+      <w:color w:val="605E5C"/>
+      <w:shd w:val="clear" w:color="auto" w:fill="E1DFDD"/>
     </w:rPr>
   </w:style>
 </w:styles>

</xml_diff>